<commit_message>
Change of initial bigN from 242 to 241
</commit_message>
<xml_diff>
--- a/Jakub_Kapusta_I9B2S4_No_Sprawozdanie.docx
+++ b/Jakub_Kapusta_I9B2S4_No_Sprawozdanie.docx
@@ -497,20 +497,8 @@
           <w:sz w:val="26"/>
           <w:szCs w:val="26"/>
         </w:rPr>
-        <w:t xml:space="preserve">Kazimierz </w:t>
-      </w:r>
-      <w:proofErr w:type="spellStart"/>
-      <w:r>
-        <w:rPr>
-          <w:rFonts w:asciiTheme="minorHAnsi" w:hAnsiTheme="minorHAnsi" w:cstheme="minorHAnsi"/>
-          <w:bCs/>
-          <w:i/>
-          <w:sz w:val="26"/>
-          <w:szCs w:val="26"/>
-        </w:rPr>
-        <w:t>Worwa</w:t>
-      </w:r>
-      <w:proofErr w:type="spellEnd"/>
+        <w:t>Kazimierz Worwa</w:t>
+      </w:r>
     </w:p>
     <w:p>
       <w:pPr>
@@ -2169,31 +2157,43 @@
           <w:sz w:val="24"/>
           <w:szCs w:val="24"/>
         </w:rPr>
-        <w:t xml:space="preserve"> jako wartość początkową wybrałem N=242. Wybór ten uzasadnię przy opisie modelu </w:t>
-      </w:r>
-      <w:r>
-        <w:rPr>
-          <w:rStyle w:val="fontstyle01"/>
-          <w:rFonts w:asciiTheme="minorHAnsi" w:hAnsiTheme="minorHAnsi" w:cstheme="minorHAnsi"/>
-          <w:b w:val="0"/>
-          <w:bCs w:val="0"/>
-          <w:color w:val="auto"/>
-          <w:sz w:val="24"/>
-          <w:szCs w:val="24"/>
-        </w:rPr>
-        <w:t>Schicka-Wolvertona</w:t>
-      </w:r>
-      <w:r>
-        <w:rPr>
-          <w:rStyle w:val="fontstyle01"/>
-          <w:rFonts w:asciiTheme="minorHAnsi" w:hAnsiTheme="minorHAnsi" w:cstheme="minorHAnsi"/>
-          <w:b w:val="0"/>
-          <w:bCs w:val="0"/>
-          <w:color w:val="auto"/>
-          <w:sz w:val="24"/>
-          <w:szCs w:val="24"/>
-        </w:rPr>
-        <w:t>.</w:t>
+        <w:t xml:space="preserve"> jako wartość początkową wybrałem N=24</w:t>
+      </w:r>
+      <w:r>
+        <w:rPr>
+          <w:rStyle w:val="fontstyle01"/>
+          <w:rFonts w:asciiTheme="minorHAnsi" w:hAnsiTheme="minorHAnsi" w:cstheme="minorHAnsi"/>
+          <w:b w:val="0"/>
+          <w:bCs w:val="0"/>
+          <w:color w:val="auto"/>
+          <w:sz w:val="24"/>
+          <w:szCs w:val="24"/>
+        </w:rPr>
+        <w:t>1</w:t>
+      </w:r>
+      <w:r>
+        <w:rPr>
+          <w:rStyle w:val="fontstyle01"/>
+          <w:rFonts w:asciiTheme="minorHAnsi" w:hAnsiTheme="minorHAnsi" w:cstheme="minorHAnsi"/>
+          <w:b w:val="0"/>
+          <w:bCs w:val="0"/>
+          <w:color w:val="auto"/>
+          <w:sz w:val="24"/>
+          <w:szCs w:val="24"/>
+        </w:rPr>
+        <w:t>. Wybór ten uzasadni</w:t>
+      </w:r>
+      <w:r>
+        <w:rPr>
+          <w:rStyle w:val="fontstyle01"/>
+          <w:rFonts w:asciiTheme="minorHAnsi" w:hAnsiTheme="minorHAnsi" w:cstheme="minorHAnsi"/>
+          <w:b w:val="0"/>
+          <w:bCs w:val="0"/>
+          <w:color w:val="auto"/>
+          <w:sz w:val="24"/>
+          <w:szCs w:val="24"/>
+        </w:rPr>
+        <w:t>am tym, że jest to numer kolejnego błędu do wykrycia.</w:t>
       </w:r>
     </w:p>
     <w:p>
@@ -3496,27 +3496,7 @@
               <w:sz w:val="24"/>
               <w:szCs w:val="24"/>
             </w:rPr>
-            <m:t xml:space="preserve"> (*</m:t>
-          </m:r>
-          <m:r>
-            <w:rPr>
-              <w:rStyle w:val="fontstyle31"/>
-              <w:rFonts w:ascii="Cambria Math" w:hAnsi="Cambria Math" w:cstheme="minorHAnsi"/>
-              <w:color w:val="auto"/>
-              <w:sz w:val="24"/>
-              <w:szCs w:val="24"/>
-            </w:rPr>
-            <m:t>*</m:t>
-          </m:r>
-          <m:r>
-            <w:rPr>
-              <w:rStyle w:val="fontstyle31"/>
-              <w:rFonts w:ascii="Cambria Math" w:hAnsi="Cambria Math" w:cstheme="minorHAnsi"/>
-              <w:color w:val="auto"/>
-              <w:sz w:val="24"/>
-              <w:szCs w:val="24"/>
-            </w:rPr>
-            <m:t>)</m:t>
+            <m:t xml:space="preserve"> (**)</m:t>
           </m:r>
         </m:oMath>
       </m:oMathPara>
@@ -4383,20 +4363,7 @@
               <w:sz w:val="24"/>
               <w:szCs w:val="24"/>
             </w:rPr>
-            <m:t>T</m:t>
-          </m:r>
-          <m:r>
-            <m:rPr>
-              <m:sty m:val="p"/>
-            </m:rPr>
-            <w:rPr>
-              <w:rStyle w:val="fontstyle31"/>
-              <w:rFonts w:ascii="Cambria Math" w:hAnsi="Cambria Math" w:cstheme="minorHAnsi"/>
-              <w:color w:val="auto"/>
-              <w:sz w:val="24"/>
-              <w:szCs w:val="24"/>
-            </w:rPr>
-            <m:t xml:space="preserve">N = </m:t>
+            <m:t xml:space="preserve">TN = </m:t>
           </m:r>
           <m:r>
             <w:rPr>
@@ -5353,7 +5320,13 @@
         <w:rPr>
           <w:rFonts w:asciiTheme="minorHAnsi" w:hAnsiTheme="minorHAnsi" w:cstheme="minorHAnsi"/>
         </w:rPr>
-        <w:t xml:space="preserve"> = 242</w:t>
+        <w:t xml:space="preserve"> = 24</w:t>
+      </w:r>
+      <w:r>
+        <w:rPr>
+          <w:rFonts w:asciiTheme="minorHAnsi" w:hAnsiTheme="minorHAnsi" w:cstheme="minorHAnsi"/>
+        </w:rPr>
+        <w:t>1</w:t>
       </w:r>
       <w:r>
         <w:rPr>
@@ -5767,19 +5740,7 @@
             <w:rPr>
               <w:rFonts w:ascii="Cambria Math" w:hAnsi="Cambria Math" w:cstheme="minorHAnsi"/>
             </w:rPr>
-            <m:t>&gt;ε (**</m:t>
-          </m:r>
-          <m:r>
-            <w:rPr>
-              <w:rFonts w:ascii="Cambria Math" w:hAnsi="Cambria Math" w:cstheme="minorHAnsi"/>
-            </w:rPr>
-            <m:t>*</m:t>
-          </m:r>
-          <m:r>
-            <w:rPr>
-              <w:rFonts w:ascii="Cambria Math" w:hAnsi="Cambria Math" w:cstheme="minorHAnsi"/>
-            </w:rPr>
-            <m:t xml:space="preserve">*) </m:t>
+            <m:t xml:space="preserve">&gt;ε (****) </m:t>
           </m:r>
         </m:oMath>
       </m:oMathPara>
@@ -6238,126 +6199,6 @@
     </w:p>
     <w:p>
       <w:pPr>
-        <w:rPr>
-          <w:rFonts w:asciiTheme="minorHAnsi" w:hAnsiTheme="minorHAnsi" w:cstheme="minorHAnsi"/>
-        </w:rPr>
-      </w:pPr>
-      <w:r>
-        <w:rPr>
-          <w:rFonts w:asciiTheme="minorHAnsi" w:hAnsiTheme="minorHAnsi" w:cstheme="minorHAnsi"/>
-        </w:rPr>
-        <w:t xml:space="preserve">Powyższy wzór uzasadnia </w:t>
-      </w:r>
-      <w:r>
-        <w:rPr>
-          <w:rFonts w:asciiTheme="minorHAnsi" w:hAnsiTheme="minorHAnsi" w:cstheme="minorHAnsi"/>
-        </w:rPr>
-        <w:t xml:space="preserve">wybór wartości początkowej N=242. Wartość pod pierwiastkiem kwadratowym nie może być </w:t>
-      </w:r>
-      <w:r>
-        <w:rPr>
-          <w:rFonts w:asciiTheme="minorHAnsi" w:hAnsiTheme="minorHAnsi" w:cstheme="minorHAnsi"/>
-        </w:rPr>
-        <w:t>ujemna</w:t>
-      </w:r>
-      <w:r>
-        <w:rPr>
-          <w:rFonts w:asciiTheme="minorHAnsi" w:hAnsiTheme="minorHAnsi" w:cstheme="minorHAnsi"/>
-        </w:rPr>
-        <w:t>. Ma to miejsce w sytuacji</w:t>
-      </w:r>
-      <w:r>
-        <w:rPr>
-          <w:rFonts w:asciiTheme="minorHAnsi" w:hAnsiTheme="minorHAnsi" w:cstheme="minorHAnsi"/>
-        </w:rPr>
-        <w:t xml:space="preserve">, </w:t>
-      </w:r>
-      <w:r>
-        <w:rPr>
-          <w:rFonts w:asciiTheme="minorHAnsi" w:hAnsiTheme="minorHAnsi" w:cstheme="minorHAnsi"/>
-        </w:rPr>
-        <w:t xml:space="preserve">gdy wartość (N-241) jest mniejsza </w:t>
-      </w:r>
-      <w:r>
-        <w:rPr>
-          <w:rFonts w:asciiTheme="minorHAnsi" w:hAnsiTheme="minorHAnsi" w:cstheme="minorHAnsi"/>
-        </w:rPr>
-        <w:t xml:space="preserve">od </w:t>
-      </w:r>
-      <w:r>
-        <w:rPr>
-          <w:rFonts w:asciiTheme="minorHAnsi" w:hAnsiTheme="minorHAnsi" w:cstheme="minorHAnsi"/>
-        </w:rPr>
-        <w:t>zero</w:t>
-      </w:r>
-      <w:r>
-        <w:rPr>
-          <w:rFonts w:asciiTheme="minorHAnsi" w:hAnsiTheme="minorHAnsi" w:cstheme="minorHAnsi"/>
-        </w:rPr>
-        <w:t xml:space="preserve">. W przypadku, gdy N = 241 mianownik ułamka równałby się 0, co nie może mieć miejsca. Dwa </w:t>
-      </w:r>
-      <w:r>
-        <w:rPr>
-          <w:rFonts w:asciiTheme="minorHAnsi" w:hAnsiTheme="minorHAnsi" w:cstheme="minorHAnsi"/>
-        </w:rPr>
-        <w:t xml:space="preserve">wymienione </w:t>
-      </w:r>
-      <w:r>
-        <w:rPr>
-          <w:rFonts w:asciiTheme="minorHAnsi" w:hAnsiTheme="minorHAnsi" w:cstheme="minorHAnsi"/>
-        </w:rPr>
-        <w:t>warunki można zapisać w poniższej postaci:</w:t>
-      </w:r>
-    </w:p>
-    <w:p>
-      <w:pPr>
-        <w:rPr>
-          <w:rFonts w:asciiTheme="minorHAnsi" w:hAnsiTheme="minorHAnsi" w:cstheme="minorHAnsi"/>
-        </w:rPr>
-      </w:pPr>
-      <m:oMathPara>
-        <m:oMath>
-          <m:r>
-            <w:rPr>
-              <w:rFonts w:ascii="Cambria Math" w:hAnsi="Cambria Math" w:cstheme="minorHAnsi"/>
-            </w:rPr>
-            <m:t>N-241≤0</m:t>
-          </m:r>
-        </m:oMath>
-      </m:oMathPara>
-    </w:p>
-    <w:p>
-      <w:pPr>
-        <w:rPr>
-          <w:rFonts w:asciiTheme="minorHAnsi" w:hAnsiTheme="minorHAnsi" w:cstheme="minorHAnsi"/>
-        </w:rPr>
-      </w:pPr>
-      <m:oMathPara>
-        <m:oMath>
-          <m:r>
-            <w:rPr>
-              <w:rFonts w:ascii="Cambria Math" w:hAnsi="Cambria Math" w:cstheme="minorHAnsi"/>
-            </w:rPr>
-            <m:t>N≤241</m:t>
-          </m:r>
-        </m:oMath>
-      </m:oMathPara>
-    </w:p>
-    <w:p>
-      <w:pPr>
-        <w:rPr>
-          <w:rFonts w:asciiTheme="minorHAnsi" w:hAnsiTheme="minorHAnsi" w:cstheme="minorHAnsi"/>
-        </w:rPr>
-      </w:pPr>
-      <w:r>
-        <w:rPr>
-          <w:rFonts w:asciiTheme="minorHAnsi" w:hAnsiTheme="minorHAnsi" w:cstheme="minorHAnsi"/>
-        </w:rPr>
-        <w:t>Najmniejszą wartością, jaką może przyjąć N jest więc 242.</w:t>
-      </w:r>
-    </w:p>
-    <w:p>
-      <w:pPr>
         <w:pStyle w:val="Nagwek1"/>
         <w:numPr>
           <w:ilvl w:val="0"/>
@@ -6906,7 +6747,6 @@
         <w:rPr>
           <w:rFonts w:asciiTheme="minorHAnsi" w:hAnsiTheme="minorHAnsi" w:cstheme="minorHAnsi"/>
         </w:rPr>
-        <w:lastRenderedPageBreak/>
         <w:t xml:space="preserve">Aplikacja </w:t>
       </w:r>
       <w:r>
@@ -7039,6 +6879,7 @@
         <w:rPr>
           <w:rFonts w:asciiTheme="minorHAnsi" w:hAnsiTheme="minorHAnsi" w:cstheme="minorHAnsi"/>
         </w:rPr>
+        <w:lastRenderedPageBreak/>
         <w:t xml:space="preserve">Aplikacja umożliwia wybór pliku poprzez </w:t>
       </w:r>
       <w:r>
@@ -7089,25 +6930,7 @@
           <w:i/>
           <w:iCs/>
         </w:rPr>
-        <w:t>.</w:t>
-      </w:r>
-      <w:proofErr w:type="spellStart"/>
-      <w:r>
-        <w:rPr>
-          <w:rFonts w:asciiTheme="minorHAnsi" w:hAnsiTheme="minorHAnsi" w:cstheme="minorHAnsi"/>
-          <w:i/>
-          <w:iCs/>
-        </w:rPr>
-        <w:t>csv</w:t>
-      </w:r>
-      <w:proofErr w:type="spellEnd"/>
-      <w:r>
-        <w:rPr>
-          <w:rFonts w:asciiTheme="minorHAnsi" w:hAnsiTheme="minorHAnsi" w:cstheme="minorHAnsi"/>
-          <w:i/>
-          <w:iCs/>
-        </w:rPr>
-        <w:t>.</w:t>
+        <w:t>.csv.</w:t>
       </w:r>
     </w:p>
     <w:p>
@@ -7127,23 +6950,13 @@
         </w:rPr>
         <w:t>Aplikacja umożliwia wybór pliku tylko z rozszerzeniem .</w:t>
       </w:r>
-      <w:proofErr w:type="spellStart"/>
       <w:r>
         <w:rPr>
           <w:rFonts w:asciiTheme="minorHAnsi" w:hAnsiTheme="minorHAnsi" w:cstheme="minorHAnsi"/>
           <w:i/>
           <w:iCs/>
         </w:rPr>
-        <w:t>csv</w:t>
-      </w:r>
-      <w:proofErr w:type="spellEnd"/>
-      <w:r>
-        <w:rPr>
-          <w:rFonts w:asciiTheme="minorHAnsi" w:hAnsiTheme="minorHAnsi" w:cstheme="minorHAnsi"/>
-          <w:i/>
-          <w:iCs/>
-        </w:rPr>
-        <w:t>.</w:t>
+        <w:t>csv.</w:t>
       </w:r>
       <w:r>
         <w:rPr>
@@ -7199,18 +7012,8 @@
           <w:i/>
           <w:iCs/>
         </w:rPr>
-        <w:t>.</w:t>
-      </w:r>
-      <w:proofErr w:type="spellStart"/>
-      <w:r>
-        <w:rPr>
-          <w:rFonts w:asciiTheme="minorHAnsi" w:hAnsiTheme="minorHAnsi" w:cstheme="minorHAnsi"/>
-          <w:i/>
-          <w:iCs/>
-        </w:rPr>
-        <w:t>csv</w:t>
-      </w:r>
-      <w:proofErr w:type="spellEnd"/>
+        <w:t>.csv</w:t>
+      </w:r>
       <w:r>
         <w:rPr>
           <w:rFonts w:asciiTheme="minorHAnsi" w:hAnsiTheme="minorHAnsi" w:cstheme="minorHAnsi"/>
@@ -7571,18 +7374,8 @@
           <w:bCs/>
           <w:color w:val="auto"/>
         </w:rPr>
-        <w:t>.</w:t>
-      </w:r>
-      <w:proofErr w:type="spellStart"/>
-      <w:r>
-        <w:rPr>
-          <w:b/>
-          <w:bCs/>
-          <w:color w:val="auto"/>
-        </w:rPr>
-        <w:t>csv</w:t>
-      </w:r>
-      <w:proofErr w:type="spellEnd"/>
+        <w:t>.csv</w:t>
+      </w:r>
       <w:r>
         <w:rPr>
           <w:b/>
@@ -7857,8 +7650,6 @@
         <w:rPr>
           <w:b/>
           <w:bCs/>
-          <w:i/>
-          <w:iCs/>
         </w:rPr>
         <w:t xml:space="preserve">Rysunek </w:t>
       </w:r>
@@ -8063,8 +7854,6 @@
         <w:rPr>
           <w:b/>
           <w:bCs/>
-          <w:i/>
-          <w:iCs/>
         </w:rPr>
         <w:t xml:space="preserve">Rysunek </w:t>
       </w:r>
@@ -8221,8 +8010,6 @@
         <w:rPr>
           <w:b/>
           <w:bCs/>
-          <w:i/>
-          <w:iCs/>
         </w:rPr>
         <w:t xml:space="preserve">Rysunek </w:t>
       </w:r>
@@ -8376,25 +8163,29 @@
           <w:i/>
           <w:iCs/>
         </w:rPr>
-        <w:t>.</w:t>
-      </w:r>
-      <w:proofErr w:type="spellStart"/>
+        <w:t>.csv.</w:t>
+      </w:r>
       <w:r>
         <w:rPr>
           <w:rFonts w:asciiTheme="minorHAnsi" w:hAnsiTheme="minorHAnsi" w:cstheme="minorHAnsi"/>
           <w:i/>
           <w:iCs/>
         </w:rPr>
-        <w:t>csv</w:t>
-      </w:r>
-      <w:proofErr w:type="spellEnd"/>
+        <w:t xml:space="preserve"> </w:t>
+      </w:r>
+      <w:r>
+        <w:rPr>
+          <w:rFonts w:asciiTheme="minorHAnsi" w:hAnsiTheme="minorHAnsi" w:cstheme="minorHAnsi"/>
+        </w:rPr>
+        <w:t xml:space="preserve">Zawartość pliku </w:t>
+      </w:r>
       <w:r>
         <w:rPr>
           <w:rFonts w:asciiTheme="minorHAnsi" w:hAnsiTheme="minorHAnsi" w:cstheme="minorHAnsi"/>
           <w:i/>
           <w:iCs/>
         </w:rPr>
-        <w:t>.</w:t>
+        <w:t>testowy_zbior_danych.csv</w:t>
       </w:r>
       <w:r>
         <w:rPr>
@@ -8408,28 +8199,6 @@
         <w:rPr>
           <w:rFonts w:asciiTheme="minorHAnsi" w:hAnsiTheme="minorHAnsi" w:cstheme="minorHAnsi"/>
         </w:rPr>
-        <w:t xml:space="preserve">Zawartość pliku </w:t>
-      </w:r>
-      <w:r>
-        <w:rPr>
-          <w:rFonts w:asciiTheme="minorHAnsi" w:hAnsiTheme="minorHAnsi" w:cstheme="minorHAnsi"/>
-          <w:i/>
-          <w:iCs/>
-        </w:rPr>
-        <w:t>testowy_zbior_danych.csv</w:t>
-      </w:r>
-      <w:r>
-        <w:rPr>
-          <w:rFonts w:asciiTheme="minorHAnsi" w:hAnsiTheme="minorHAnsi" w:cstheme="minorHAnsi"/>
-          <w:i/>
-          <w:iCs/>
-        </w:rPr>
-        <w:t xml:space="preserve"> </w:t>
-      </w:r>
-      <w:r>
-        <w:rPr>
-          <w:rFonts w:asciiTheme="minorHAnsi" w:hAnsiTheme="minorHAnsi" w:cstheme="minorHAnsi"/>
-        </w:rPr>
         <w:t>(</w:t>
       </w:r>
       <w:r>
@@ -8465,8 +8234,6 @@
         <w:rPr>
           <w:b/>
           <w:bCs/>
-          <w:i/>
-          <w:iCs/>
         </w:rPr>
         <w:t xml:space="preserve">Rysunek </w:t>
       </w:r>
@@ -8525,8 +8292,6 @@
         <w:rPr>
           <w:b/>
           <w:bCs/>
-          <w:i/>
-          <w:iCs/>
         </w:rPr>
         <w:t xml:space="preserve">Rysunek </w:t>
       </w:r>
@@ -8753,23 +8518,33 @@
         </w:rPr>
         <w:t xml:space="preserve">(IDE) </w:t>
       </w:r>
-      <w:proofErr w:type="spellStart"/>
       <w:r>
         <w:rPr>
           <w:rFonts w:asciiTheme="minorHAnsi" w:hAnsiTheme="minorHAnsi" w:cstheme="minorHAnsi"/>
           <w:i/>
           <w:iCs/>
         </w:rPr>
-        <w:t>IntelliJ</w:t>
-      </w:r>
-      <w:proofErr w:type="spellEnd"/>
+        <w:t>IntelliJ IDEA</w:t>
+      </w:r>
+      <w:r>
+        <w:rPr>
+          <w:rFonts w:asciiTheme="minorHAnsi" w:hAnsiTheme="minorHAnsi" w:cstheme="minorHAnsi"/>
+        </w:rPr>
+        <w:t>.</w:t>
+      </w:r>
+      <w:r>
+        <w:rPr>
+          <w:rFonts w:asciiTheme="minorHAnsi" w:hAnsiTheme="minorHAnsi" w:cstheme="minorHAnsi"/>
+        </w:rPr>
+        <w:t xml:space="preserve"> Aplikacja posiada graficzny interfejs użytkownika, w związku z czym konieczne było użycie biblioteki umożliwiającej tworzenie GUI – wybrałem </w:t>
+      </w:r>
       <w:r>
         <w:rPr>
           <w:rFonts w:asciiTheme="minorHAnsi" w:hAnsiTheme="minorHAnsi" w:cstheme="minorHAnsi"/>
           <w:i/>
           <w:iCs/>
         </w:rPr>
-        <w:t xml:space="preserve"> IDEA</w:t>
+        <w:t>JavaFX</w:t>
       </w:r>
       <w:r>
         <w:rPr>
@@ -8781,28 +8556,6 @@
         <w:rPr>
           <w:rFonts w:asciiTheme="minorHAnsi" w:hAnsiTheme="minorHAnsi" w:cstheme="minorHAnsi"/>
         </w:rPr>
-        <w:t xml:space="preserve"> Aplikacja posiada graficzny interfejs użytkownika, w związku z czym konieczne było użycie biblioteki umożliwiającej tworzenie GUI – wybrałem </w:t>
-      </w:r>
-      <w:proofErr w:type="spellStart"/>
-      <w:r>
-        <w:rPr>
-          <w:rFonts w:asciiTheme="minorHAnsi" w:hAnsiTheme="minorHAnsi" w:cstheme="minorHAnsi"/>
-          <w:i/>
-          <w:iCs/>
-        </w:rPr>
-        <w:t>JavaFX</w:t>
-      </w:r>
-      <w:proofErr w:type="spellEnd"/>
-      <w:r>
-        <w:rPr>
-          <w:rFonts w:asciiTheme="minorHAnsi" w:hAnsiTheme="minorHAnsi" w:cstheme="minorHAnsi"/>
-        </w:rPr>
-        <w:t>.</w:t>
-      </w:r>
-      <w:r>
-        <w:rPr>
-          <w:rFonts w:asciiTheme="minorHAnsi" w:hAnsiTheme="minorHAnsi" w:cstheme="minorHAnsi"/>
-        </w:rPr>
         <w:t xml:space="preserve"> </w:t>
       </w:r>
       <w:r>
@@ -8838,8 +8591,6 @@
         <w:rPr>
           <w:b/>
           <w:bCs/>
-          <w:i/>
-          <w:iCs/>
         </w:rPr>
         <w:t xml:space="preserve">Rysunek </w:t>
       </w:r>
@@ -8891,18 +8642,8 @@
           <w:i/>
           <w:iCs/>
         </w:rPr>
-        <w:t>.</w:t>
-      </w:r>
-      <w:proofErr w:type="spellStart"/>
-      <w:r>
-        <w:rPr>
-          <w:rFonts w:asciiTheme="minorHAnsi" w:hAnsiTheme="minorHAnsi" w:cstheme="minorHAnsi"/>
-          <w:i/>
-          <w:iCs/>
-        </w:rPr>
-        <w:t>csv</w:t>
-      </w:r>
-      <w:proofErr w:type="spellEnd"/>
+        <w:t>.csv</w:t>
+      </w:r>
       <w:r>
         <w:rPr>
           <w:rFonts w:asciiTheme="minorHAnsi" w:hAnsiTheme="minorHAnsi" w:cstheme="minorHAnsi"/>
@@ -8936,8 +8677,6 @@
         <w:rPr>
           <w:b/>
           <w:bCs/>
-          <w:i/>
-          <w:iCs/>
         </w:rPr>
         <w:t xml:space="preserve">Rysunek </w:t>
       </w:r>
@@ -8985,7 +8724,6 @@
         </w:rPr>
         <w:t xml:space="preserve">W związku z wykorzystaniem biblioteki </w:t>
       </w:r>
-      <w:proofErr w:type="spellStart"/>
       <w:r>
         <w:rPr>
           <w:rFonts w:asciiTheme="minorHAnsi" w:hAnsiTheme="minorHAnsi" w:cstheme="minorHAnsi"/>
@@ -8994,7 +8732,6 @@
         </w:rPr>
         <w:t>JavaFX</w:t>
       </w:r>
-      <w:proofErr w:type="spellEnd"/>
       <w:r>
         <w:rPr>
           <w:rFonts w:asciiTheme="minorHAnsi" w:hAnsiTheme="minorHAnsi" w:cstheme="minorHAnsi"/>
@@ -9022,60 +8759,56 @@
           <w:i/>
           <w:iCs/>
         </w:rPr>
-        <w:t>.</w:t>
-      </w:r>
-      <w:proofErr w:type="spellStart"/>
+        <w:t>.fxml</w:t>
+      </w:r>
+      <w:proofErr w:type="gramEnd"/>
       <w:r>
         <w:rPr>
           <w:rFonts w:asciiTheme="minorHAnsi" w:hAnsiTheme="minorHAnsi" w:cstheme="minorHAnsi"/>
           <w:i/>
           <w:iCs/>
         </w:rPr>
-        <w:t>fxml</w:t>
-      </w:r>
-      <w:proofErr w:type="spellEnd"/>
-      <w:proofErr w:type="gramEnd"/>
+        <w:t xml:space="preserve"> </w:t>
+      </w:r>
+      <w:r>
+        <w:rPr>
+          <w:rFonts w:asciiTheme="minorHAnsi" w:hAnsiTheme="minorHAnsi" w:cstheme="minorHAnsi"/>
+        </w:rPr>
+        <w:t>(</w:t>
+      </w:r>
+      <w:r>
+        <w:rPr>
+          <w:rFonts w:asciiTheme="minorHAnsi" w:hAnsiTheme="minorHAnsi" w:cstheme="minorHAnsi"/>
+        </w:rPr>
+        <w:t xml:space="preserve">w tym projekcie jest to </w:t>
+      </w:r>
       <w:r>
         <w:rPr>
           <w:rFonts w:asciiTheme="minorHAnsi" w:hAnsiTheme="minorHAnsi" w:cstheme="minorHAnsi"/>
           <w:i/>
           <w:iCs/>
         </w:rPr>
-        <w:t xml:space="preserve"> </w:t>
-      </w:r>
-      <w:r>
-        <w:rPr>
-          <w:rFonts w:asciiTheme="minorHAnsi" w:hAnsiTheme="minorHAnsi" w:cstheme="minorHAnsi"/>
-        </w:rPr>
-        <w:t>(</w:t>
-      </w:r>
-      <w:r>
-        <w:rPr>
-          <w:rFonts w:asciiTheme="minorHAnsi" w:hAnsiTheme="minorHAnsi" w:cstheme="minorHAnsi"/>
-        </w:rPr>
-        <w:t xml:space="preserve">w tym projekcie jest to </w:t>
-      </w:r>
-      <w:proofErr w:type="spellStart"/>
+        <w:t>layout.fxml</w:t>
+      </w:r>
+      <w:r>
+        <w:rPr>
+          <w:rFonts w:asciiTheme="minorHAnsi" w:hAnsiTheme="minorHAnsi" w:cstheme="minorHAnsi"/>
+        </w:rPr>
+        <w:t>)</w:t>
+      </w:r>
+      <w:r>
+        <w:rPr>
+          <w:rFonts w:asciiTheme="minorHAnsi" w:hAnsiTheme="minorHAnsi" w:cstheme="minorHAnsi"/>
+        </w:rPr>
+        <w:t xml:space="preserve">. Kontrolerem, który łączy ze sobą logikę aplikacji oraz jej wygląd jest plik </w:t>
+      </w:r>
       <w:r>
         <w:rPr>
           <w:rFonts w:asciiTheme="minorHAnsi" w:hAnsiTheme="minorHAnsi" w:cstheme="minorHAnsi"/>
           <w:i/>
           <w:iCs/>
         </w:rPr>
-        <w:t>layout.fxml</w:t>
-      </w:r>
-      <w:proofErr w:type="spellEnd"/>
-      <w:r>
-        <w:rPr>
-          <w:rFonts w:asciiTheme="minorHAnsi" w:hAnsiTheme="minorHAnsi" w:cstheme="minorHAnsi"/>
-        </w:rPr>
-        <w:t>)</w:t>
-      </w:r>
-      <w:r>
-        <w:rPr>
-          <w:rFonts w:asciiTheme="minorHAnsi" w:hAnsiTheme="minorHAnsi" w:cstheme="minorHAnsi"/>
-        </w:rPr>
-        <w:t xml:space="preserve">. Kontrolerem, który łączy ze sobą logikę aplikacji oraz jej wygląd jest plik </w:t>
+        <w:t>Controller</w:t>
       </w:r>
       <w:r>
         <w:rPr>
@@ -9083,7 +8816,7 @@
           <w:i/>
           <w:iCs/>
         </w:rPr>
-        <w:t>Controller</w:t>
+        <w:t>.java</w:t>
       </w:r>
       <w:r>
         <w:rPr>
@@ -9091,7 +8824,13 @@
           <w:i/>
           <w:iCs/>
         </w:rPr>
-        <w:t>.java</w:t>
+        <w:t xml:space="preserve">. </w:t>
+      </w:r>
+      <w:r>
+        <w:rPr>
+          <w:rFonts w:asciiTheme="minorHAnsi" w:hAnsiTheme="minorHAnsi" w:cstheme="minorHAnsi"/>
+        </w:rPr>
+        <w:t xml:space="preserve">Logikę aplikacji realizują pliki: </w:t>
       </w:r>
       <w:r>
         <w:rPr>
@@ -9099,51 +8838,51 @@
           <w:i/>
           <w:iCs/>
         </w:rPr>
-        <w:t xml:space="preserve">. </w:t>
-      </w:r>
-      <w:r>
-        <w:rPr>
-          <w:rFonts w:asciiTheme="minorHAnsi" w:hAnsiTheme="minorHAnsi" w:cstheme="minorHAnsi"/>
-        </w:rPr>
-        <w:t xml:space="preserve">Logikę aplikacji realizują pliki: </w:t>
-      </w:r>
-      <w:r>
-        <w:rPr>
-          <w:rFonts w:asciiTheme="minorHAnsi" w:hAnsiTheme="minorHAnsi" w:cstheme="minorHAnsi"/>
+        <w:t xml:space="preserve">JelinskiMoranda.java </w:t>
+      </w:r>
+      <w:r>
+        <w:rPr>
+          <w:rFonts w:asciiTheme="minorHAnsi" w:hAnsiTheme="minorHAnsi" w:cstheme="minorHAnsi"/>
+        </w:rPr>
+        <w:t xml:space="preserve">(odpowiedzialny za realizację obliczeń dla modelu </w:t>
+      </w:r>
+      <w:r>
+        <w:rPr>
+          <w:rStyle w:val="fontstyle01"/>
+          <w:rFonts w:asciiTheme="minorHAnsi" w:hAnsiTheme="minorHAnsi" w:cstheme="minorHAnsi"/>
+          <w:b w:val="0"/>
+          <w:bCs w:val="0"/>
+          <w:color w:val="auto"/>
+          <w:sz w:val="24"/>
+          <w:szCs w:val="24"/>
+        </w:rPr>
+        <w:t>Jelińskiego-Morandy</w:t>
+      </w:r>
+      <w:r>
+        <w:rPr>
+          <w:rStyle w:val="fontstyle01"/>
+          <w:rFonts w:asciiTheme="minorHAnsi" w:hAnsiTheme="minorHAnsi" w:cstheme="minorHAnsi"/>
+          <w:b w:val="0"/>
+          <w:bCs w:val="0"/>
+          <w:color w:val="auto"/>
+          <w:sz w:val="24"/>
+          <w:szCs w:val="24"/>
+        </w:rPr>
+        <w:t xml:space="preserve">), </w:t>
+      </w:r>
+      <w:r>
+        <w:rPr>
+          <w:rStyle w:val="fontstyle01"/>
+          <w:rFonts w:asciiTheme="minorHAnsi" w:hAnsiTheme="minorHAnsi" w:cstheme="minorHAnsi"/>
+          <w:b w:val="0"/>
+          <w:bCs w:val="0"/>
           <w:i/>
           <w:iCs/>
-        </w:rPr>
-        <w:t xml:space="preserve">JelinskiMoranda.java </w:t>
-      </w:r>
-      <w:r>
-        <w:rPr>
-          <w:rFonts w:asciiTheme="minorHAnsi" w:hAnsiTheme="minorHAnsi" w:cstheme="minorHAnsi"/>
-        </w:rPr>
-        <w:t xml:space="preserve">(odpowiedzialny za realizację obliczeń dla modelu </w:t>
-      </w:r>
-      <w:r>
-        <w:rPr>
-          <w:rStyle w:val="fontstyle01"/>
-          <w:rFonts w:asciiTheme="minorHAnsi" w:hAnsiTheme="minorHAnsi" w:cstheme="minorHAnsi"/>
-          <w:b w:val="0"/>
-          <w:bCs w:val="0"/>
-          <w:color w:val="auto"/>
-          <w:sz w:val="24"/>
-          <w:szCs w:val="24"/>
-        </w:rPr>
-        <w:t>Jelińskiego-Morandy</w:t>
-      </w:r>
-      <w:r>
-        <w:rPr>
-          <w:rStyle w:val="fontstyle01"/>
-          <w:rFonts w:asciiTheme="minorHAnsi" w:hAnsiTheme="minorHAnsi" w:cstheme="minorHAnsi"/>
-          <w:b w:val="0"/>
-          <w:bCs w:val="0"/>
-          <w:color w:val="auto"/>
-          <w:sz w:val="24"/>
-          <w:szCs w:val="24"/>
-        </w:rPr>
-        <w:t xml:space="preserve">), </w:t>
+          <w:color w:val="auto"/>
+          <w:sz w:val="24"/>
+          <w:szCs w:val="24"/>
+        </w:rPr>
+        <w:t>SchickWolverton.java</w:t>
       </w:r>
       <w:r>
         <w:rPr>
@@ -9157,7 +8896,61 @@
           <w:sz w:val="24"/>
           <w:szCs w:val="24"/>
         </w:rPr>
-        <w:t>SchickWolverton.java</w:t>
+        <w:t xml:space="preserve"> </w:t>
+      </w:r>
+      <w:r>
+        <w:rPr>
+          <w:rStyle w:val="fontstyle01"/>
+          <w:rFonts w:asciiTheme="minorHAnsi" w:hAnsiTheme="minorHAnsi" w:cstheme="minorHAnsi"/>
+          <w:b w:val="0"/>
+          <w:bCs w:val="0"/>
+          <w:color w:val="auto"/>
+          <w:sz w:val="24"/>
+          <w:szCs w:val="24"/>
+        </w:rPr>
+        <w:t>(</w:t>
+      </w:r>
+      <w:r>
+        <w:rPr>
+          <w:rFonts w:asciiTheme="minorHAnsi" w:hAnsiTheme="minorHAnsi" w:cstheme="minorHAnsi"/>
+        </w:rPr>
+        <w:t xml:space="preserve">odpowiedzialny za realizację obliczeń dla modelu </w:t>
+      </w:r>
+      <w:r>
+        <w:rPr>
+          <w:rStyle w:val="fontstyle01"/>
+          <w:rFonts w:asciiTheme="minorHAnsi" w:hAnsiTheme="minorHAnsi" w:cstheme="minorHAnsi"/>
+          <w:b w:val="0"/>
+          <w:bCs w:val="0"/>
+          <w:color w:val="auto"/>
+          <w:sz w:val="24"/>
+          <w:szCs w:val="24"/>
+        </w:rPr>
+        <w:t>Schicka-Wolvertona</w:t>
+      </w:r>
+      <w:r>
+        <w:rPr>
+          <w:rStyle w:val="fontstyle01"/>
+          <w:rFonts w:asciiTheme="minorHAnsi" w:hAnsiTheme="minorHAnsi" w:cstheme="minorHAnsi"/>
+          <w:b w:val="0"/>
+          <w:bCs w:val="0"/>
+          <w:color w:val="auto"/>
+          <w:sz w:val="24"/>
+          <w:szCs w:val="24"/>
+        </w:rPr>
+        <w:t>)</w:t>
+      </w:r>
+      <w:r>
+        <w:rPr>
+          <w:rStyle w:val="fontstyle01"/>
+          <w:rFonts w:asciiTheme="minorHAnsi" w:hAnsiTheme="minorHAnsi" w:cstheme="minorHAnsi"/>
+          <w:b w:val="0"/>
+          <w:bCs w:val="0"/>
+          <w:color w:val="auto"/>
+          <w:sz w:val="24"/>
+          <w:szCs w:val="24"/>
+        </w:rPr>
+        <w:t xml:space="preserve"> oraz </w:t>
       </w:r>
       <w:r>
         <w:rPr>
@@ -9171,7 +8964,7 @@
           <w:sz w:val="24"/>
           <w:szCs w:val="24"/>
         </w:rPr>
-        <w:t xml:space="preserve"> </w:t>
+        <w:t xml:space="preserve">CsvReader.java </w:t>
       </w:r>
       <w:r>
         <w:rPr>
@@ -9187,45 +8980,27 @@
       </w:r>
       <w:r>
         <w:rPr>
-          <w:rFonts w:asciiTheme="minorHAnsi" w:hAnsiTheme="minorHAnsi" w:cstheme="minorHAnsi"/>
-        </w:rPr>
-        <w:t xml:space="preserve">odpowiedzialny za realizację obliczeń dla modelu </w:t>
-      </w:r>
-      <w:r>
-        <w:rPr>
-          <w:rStyle w:val="fontstyle01"/>
-          <w:rFonts w:asciiTheme="minorHAnsi" w:hAnsiTheme="minorHAnsi" w:cstheme="minorHAnsi"/>
-          <w:b w:val="0"/>
-          <w:bCs w:val="0"/>
-          <w:color w:val="auto"/>
-          <w:sz w:val="24"/>
-          <w:szCs w:val="24"/>
-        </w:rPr>
-        <w:t>Schicka-Wolvertona</w:t>
-      </w:r>
-      <w:r>
-        <w:rPr>
-          <w:rStyle w:val="fontstyle01"/>
-          <w:rFonts w:asciiTheme="minorHAnsi" w:hAnsiTheme="minorHAnsi" w:cstheme="minorHAnsi"/>
-          <w:b w:val="0"/>
-          <w:bCs w:val="0"/>
-          <w:color w:val="auto"/>
-          <w:sz w:val="24"/>
-          <w:szCs w:val="24"/>
-        </w:rPr>
-        <w:t>)</w:t>
-      </w:r>
-      <w:r>
-        <w:rPr>
-          <w:rStyle w:val="fontstyle01"/>
-          <w:rFonts w:asciiTheme="minorHAnsi" w:hAnsiTheme="minorHAnsi" w:cstheme="minorHAnsi"/>
-          <w:b w:val="0"/>
-          <w:bCs w:val="0"/>
-          <w:color w:val="auto"/>
-          <w:sz w:val="24"/>
-          <w:szCs w:val="24"/>
-        </w:rPr>
-        <w:t xml:space="preserve"> oraz </w:t>
+          <w:rStyle w:val="fontstyle01"/>
+          <w:rFonts w:asciiTheme="minorHAnsi" w:hAnsiTheme="minorHAnsi" w:cstheme="minorHAnsi"/>
+          <w:b w:val="0"/>
+          <w:bCs w:val="0"/>
+          <w:color w:val="auto"/>
+          <w:sz w:val="24"/>
+          <w:szCs w:val="24"/>
+        </w:rPr>
+        <w:t xml:space="preserve">odpowiedzialny za </w:t>
+      </w:r>
+      <w:r>
+        <w:rPr>
+          <w:rStyle w:val="fontstyle01"/>
+          <w:rFonts w:asciiTheme="minorHAnsi" w:hAnsiTheme="minorHAnsi" w:cstheme="minorHAnsi"/>
+          <w:b w:val="0"/>
+          <w:bCs w:val="0"/>
+          <w:color w:val="auto"/>
+          <w:sz w:val="24"/>
+          <w:szCs w:val="24"/>
+        </w:rPr>
+        <w:t xml:space="preserve">wybór pliku </w:t>
       </w:r>
       <w:r>
         <w:rPr>
@@ -9239,43 +9014,19 @@
           <w:sz w:val="24"/>
           <w:szCs w:val="24"/>
         </w:rPr>
-        <w:t xml:space="preserve">CsvReader.java </w:t>
-      </w:r>
-      <w:r>
-        <w:rPr>
-          <w:rStyle w:val="fontstyle01"/>
-          <w:rFonts w:asciiTheme="minorHAnsi" w:hAnsiTheme="minorHAnsi" w:cstheme="minorHAnsi"/>
-          <w:b w:val="0"/>
-          <w:bCs w:val="0"/>
-          <w:color w:val="auto"/>
-          <w:sz w:val="24"/>
-          <w:szCs w:val="24"/>
-        </w:rPr>
-        <w:t>(</w:t>
-      </w:r>
-      <w:r>
-        <w:rPr>
-          <w:rStyle w:val="fontstyle01"/>
-          <w:rFonts w:asciiTheme="minorHAnsi" w:hAnsiTheme="minorHAnsi" w:cstheme="minorHAnsi"/>
-          <w:b w:val="0"/>
-          <w:bCs w:val="0"/>
-          <w:color w:val="auto"/>
-          <w:sz w:val="24"/>
-          <w:szCs w:val="24"/>
-        </w:rPr>
-        <w:t xml:space="preserve">odpowiedzialny za </w:t>
-      </w:r>
-      <w:r>
-        <w:rPr>
-          <w:rStyle w:val="fontstyle01"/>
-          <w:rFonts w:asciiTheme="minorHAnsi" w:hAnsiTheme="minorHAnsi" w:cstheme="minorHAnsi"/>
-          <w:b w:val="0"/>
-          <w:bCs w:val="0"/>
-          <w:color w:val="auto"/>
-          <w:sz w:val="24"/>
-          <w:szCs w:val="24"/>
-        </w:rPr>
-        <w:t xml:space="preserve">wybór pliku </w:t>
+        <w:t xml:space="preserve">.csv </w:t>
+      </w:r>
+      <w:r>
+        <w:rPr>
+          <w:rStyle w:val="fontstyle01"/>
+          <w:rFonts w:asciiTheme="minorHAnsi" w:hAnsiTheme="minorHAnsi" w:cstheme="minorHAnsi"/>
+          <w:b w:val="0"/>
+          <w:bCs w:val="0"/>
+          <w:color w:val="auto"/>
+          <w:sz w:val="24"/>
+          <w:szCs w:val="24"/>
+        </w:rPr>
+        <w:t>oraz</w:t>
       </w:r>
       <w:r>
         <w:rPr>
@@ -9289,9 +9040,32 @@
           <w:sz w:val="24"/>
           <w:szCs w:val="24"/>
         </w:rPr>
-        <w:t>.</w:t>
-      </w:r>
-      <w:proofErr w:type="spellStart"/>
+        <w:t xml:space="preserve"> </w:t>
+      </w:r>
+      <w:r>
+        <w:rPr>
+          <w:rStyle w:val="fontstyle01"/>
+          <w:rFonts w:asciiTheme="minorHAnsi" w:hAnsiTheme="minorHAnsi" w:cstheme="minorHAnsi"/>
+          <w:b w:val="0"/>
+          <w:bCs w:val="0"/>
+          <w:color w:val="auto"/>
+          <w:sz w:val="24"/>
+          <w:szCs w:val="24"/>
+        </w:rPr>
+        <w:t>jego import</w:t>
+      </w:r>
+      <w:r>
+        <w:rPr>
+          <w:rStyle w:val="fontstyle01"/>
+          <w:rFonts w:asciiTheme="minorHAnsi" w:hAnsiTheme="minorHAnsi" w:cstheme="minorHAnsi"/>
+          <w:b w:val="0"/>
+          <w:bCs w:val="0"/>
+          <w:color w:val="auto"/>
+          <w:sz w:val="24"/>
+          <w:szCs w:val="24"/>
+        </w:rPr>
+        <w:t>)</w:t>
+      </w:r>
       <w:r>
         <w:rPr>
           <w:rStyle w:val="fontstyle01"/>
@@ -9304,9 +9078,40 @@
           <w:sz w:val="24"/>
           <w:szCs w:val="24"/>
         </w:rPr>
-        <w:t>csv</w:t>
-      </w:r>
-      <w:proofErr w:type="spellEnd"/>
+        <w:t>.</w:t>
+      </w:r>
+    </w:p>
+    <w:p>
+      <w:pPr>
+        <w:ind w:left="0" w:firstLine="360"/>
+        <w:rPr>
+          <w:rFonts w:asciiTheme="minorHAnsi" w:hAnsiTheme="minorHAnsi" w:cstheme="minorHAnsi"/>
+        </w:rPr>
+      </w:pPr>
+      <w:r>
+        <w:rPr>
+          <w:rStyle w:val="fontstyle01"/>
+          <w:rFonts w:asciiTheme="minorHAnsi" w:hAnsiTheme="minorHAnsi" w:cstheme="minorHAnsi"/>
+          <w:b w:val="0"/>
+          <w:bCs w:val="0"/>
+          <w:color w:val="auto"/>
+          <w:sz w:val="24"/>
+          <w:szCs w:val="24"/>
+        </w:rPr>
+        <w:t xml:space="preserve">Wśród narzędzi używanych w trakcie implementacji należy wymienić program Excel, który przydał się do przygotowania danych do importu. Przydatny również był </w:t>
+      </w:r>
+      <w:r>
+        <w:rPr>
+          <w:rStyle w:val="fontstyle01"/>
+          <w:rFonts w:asciiTheme="minorHAnsi" w:hAnsiTheme="minorHAnsi" w:cstheme="minorHAnsi"/>
+          <w:b w:val="0"/>
+          <w:bCs w:val="0"/>
+          <w:color w:val="auto"/>
+          <w:sz w:val="24"/>
+          <w:szCs w:val="24"/>
+        </w:rPr>
+        <w:t xml:space="preserve">system kontroli wersji </w:t>
+      </w:r>
       <w:r>
         <w:rPr>
           <w:rStyle w:val="fontstyle01"/>
@@ -9319,19 +9124,31 @@
           <w:sz w:val="24"/>
           <w:szCs w:val="24"/>
         </w:rPr>
-        <w:t xml:space="preserve"> </w:t>
-      </w:r>
-      <w:r>
-        <w:rPr>
-          <w:rStyle w:val="fontstyle01"/>
-          <w:rFonts w:asciiTheme="minorHAnsi" w:hAnsiTheme="minorHAnsi" w:cstheme="minorHAnsi"/>
-          <w:b w:val="0"/>
-          <w:bCs w:val="0"/>
-          <w:color w:val="auto"/>
-          <w:sz w:val="24"/>
-          <w:szCs w:val="24"/>
-        </w:rPr>
-        <w:t>oraz</w:t>
+        <w:t>Git</w:t>
+      </w:r>
+      <w:r>
+        <w:rPr>
+          <w:rStyle w:val="fontstyle01"/>
+          <w:rFonts w:asciiTheme="minorHAnsi" w:hAnsiTheme="minorHAnsi" w:cstheme="minorHAnsi"/>
+          <w:b w:val="0"/>
+          <w:bCs w:val="0"/>
+          <w:color w:val="auto"/>
+          <w:sz w:val="24"/>
+          <w:szCs w:val="24"/>
+        </w:rPr>
+        <w:t xml:space="preserve"> oraz </w:t>
+      </w:r>
+      <w:r>
+        <w:rPr>
+          <w:rStyle w:val="fontstyle01"/>
+          <w:rFonts w:asciiTheme="minorHAnsi" w:hAnsiTheme="minorHAnsi" w:cstheme="minorHAnsi"/>
+          <w:b w:val="0"/>
+          <w:bCs w:val="0"/>
+          <w:color w:val="auto"/>
+          <w:sz w:val="24"/>
+          <w:szCs w:val="24"/>
+        </w:rPr>
+        <w:t xml:space="preserve">serwis </w:t>
       </w:r>
       <w:r>
         <w:rPr>
@@ -9345,145 +9162,7 @@
           <w:sz w:val="24"/>
           <w:szCs w:val="24"/>
         </w:rPr>
-        <w:t xml:space="preserve"> </w:t>
-      </w:r>
-      <w:r>
-        <w:rPr>
-          <w:rStyle w:val="fontstyle01"/>
-          <w:rFonts w:asciiTheme="minorHAnsi" w:hAnsiTheme="minorHAnsi" w:cstheme="minorHAnsi"/>
-          <w:b w:val="0"/>
-          <w:bCs w:val="0"/>
-          <w:color w:val="auto"/>
-          <w:sz w:val="24"/>
-          <w:szCs w:val="24"/>
-        </w:rPr>
-        <w:t>jego import</w:t>
-      </w:r>
-      <w:r>
-        <w:rPr>
-          <w:rStyle w:val="fontstyle01"/>
-          <w:rFonts w:asciiTheme="minorHAnsi" w:hAnsiTheme="minorHAnsi" w:cstheme="minorHAnsi"/>
-          <w:b w:val="0"/>
-          <w:bCs w:val="0"/>
-          <w:color w:val="auto"/>
-          <w:sz w:val="24"/>
-          <w:szCs w:val="24"/>
-        </w:rPr>
-        <w:t>)</w:t>
-      </w:r>
-      <w:r>
-        <w:rPr>
-          <w:rStyle w:val="fontstyle01"/>
-          <w:rFonts w:asciiTheme="minorHAnsi" w:hAnsiTheme="minorHAnsi" w:cstheme="minorHAnsi"/>
-          <w:b w:val="0"/>
-          <w:bCs w:val="0"/>
-          <w:i/>
-          <w:iCs/>
-          <w:color w:val="auto"/>
-          <w:sz w:val="24"/>
-          <w:szCs w:val="24"/>
-        </w:rPr>
-        <w:t>.</w:t>
-      </w:r>
-    </w:p>
-    <w:p>
-      <w:pPr>
-        <w:ind w:left="0" w:firstLine="360"/>
-        <w:rPr>
-          <w:rFonts w:asciiTheme="minorHAnsi" w:hAnsiTheme="minorHAnsi" w:cstheme="minorHAnsi"/>
-        </w:rPr>
-      </w:pPr>
-      <w:r>
-        <w:rPr>
-          <w:rStyle w:val="fontstyle01"/>
-          <w:rFonts w:asciiTheme="minorHAnsi" w:hAnsiTheme="minorHAnsi" w:cstheme="minorHAnsi"/>
-          <w:b w:val="0"/>
-          <w:bCs w:val="0"/>
-          <w:color w:val="auto"/>
-          <w:sz w:val="24"/>
-          <w:szCs w:val="24"/>
-        </w:rPr>
-        <w:t xml:space="preserve">Wśród narzędzi używanych w trakcie implementacji należy wymienić program Excel, który przydał się do przygotowania danych do importu. Przydatny również był </w:t>
-      </w:r>
-      <w:r>
-        <w:rPr>
-          <w:rStyle w:val="fontstyle01"/>
-          <w:rFonts w:asciiTheme="minorHAnsi" w:hAnsiTheme="minorHAnsi" w:cstheme="minorHAnsi"/>
-          <w:b w:val="0"/>
-          <w:bCs w:val="0"/>
-          <w:color w:val="auto"/>
-          <w:sz w:val="24"/>
-          <w:szCs w:val="24"/>
-        </w:rPr>
-        <w:t xml:space="preserve">system kontroli wersji </w:t>
-      </w:r>
-      <w:r>
-        <w:rPr>
-          <w:rStyle w:val="fontstyle01"/>
-          <w:rFonts w:asciiTheme="minorHAnsi" w:hAnsiTheme="minorHAnsi" w:cstheme="minorHAnsi"/>
-          <w:b w:val="0"/>
-          <w:bCs w:val="0"/>
-          <w:i/>
-          <w:iCs/>
-          <w:color w:val="auto"/>
-          <w:sz w:val="24"/>
-          <w:szCs w:val="24"/>
-        </w:rPr>
-        <w:t>Git</w:t>
-      </w:r>
-      <w:r>
-        <w:rPr>
-          <w:rStyle w:val="fontstyle01"/>
-          <w:rFonts w:asciiTheme="minorHAnsi" w:hAnsiTheme="minorHAnsi" w:cstheme="minorHAnsi"/>
-          <w:b w:val="0"/>
-          <w:bCs w:val="0"/>
-          <w:color w:val="auto"/>
-          <w:sz w:val="24"/>
-          <w:szCs w:val="24"/>
-        </w:rPr>
-        <w:t xml:space="preserve"> oraz </w:t>
-      </w:r>
-      <w:r>
-        <w:rPr>
-          <w:rStyle w:val="fontstyle01"/>
-          <w:rFonts w:asciiTheme="minorHAnsi" w:hAnsiTheme="minorHAnsi" w:cstheme="minorHAnsi"/>
-          <w:b w:val="0"/>
-          <w:bCs w:val="0"/>
-          <w:color w:val="auto"/>
-          <w:sz w:val="24"/>
-          <w:szCs w:val="24"/>
-        </w:rPr>
-        <w:t xml:space="preserve">serwis </w:t>
-      </w:r>
-      <w:proofErr w:type="spellStart"/>
-      <w:r>
-        <w:rPr>
-          <w:rStyle w:val="fontstyle01"/>
-          <w:rFonts w:asciiTheme="minorHAnsi" w:hAnsiTheme="minorHAnsi" w:cstheme="minorHAnsi"/>
-          <w:b w:val="0"/>
-          <w:bCs w:val="0"/>
-          <w:i/>
-          <w:iCs/>
-          <w:color w:val="auto"/>
-          <w:sz w:val="24"/>
-          <w:szCs w:val="24"/>
-        </w:rPr>
-        <w:t>Github</w:t>
-      </w:r>
-      <w:proofErr w:type="spellEnd"/>
-      <w:r>
-        <w:rPr>
-          <w:rStyle w:val="fontstyle01"/>
-          <w:rFonts w:asciiTheme="minorHAnsi" w:hAnsiTheme="minorHAnsi" w:cstheme="minorHAnsi"/>
-          <w:b w:val="0"/>
-          <w:bCs w:val="0"/>
-          <w:i/>
-          <w:iCs/>
-          <w:color w:val="auto"/>
-          <w:sz w:val="24"/>
-          <w:szCs w:val="24"/>
-        </w:rPr>
-        <w:t xml:space="preserve">, </w:t>
+        <w:t xml:space="preserve">Github, </w:t>
       </w:r>
       <w:r>
         <w:rPr>
@@ -9562,8 +9241,6 @@
         <w:rPr>
           <w:b/>
           <w:bCs/>
-          <w:i/>
-          <w:iCs/>
         </w:rPr>
         <w:t xml:space="preserve">Rysunek </w:t>
       </w:r>
@@ -9750,33 +9427,13 @@
       <m:oMath>
         <m:r>
           <m:rPr>
-            <m:sty m:val="b"/>
+            <m:sty m:val="bi"/>
           </m:rPr>
           <w:rPr>
             <w:rFonts w:ascii="Cambria Math" w:hAnsi="Cambria Math" w:cstheme="minorHAnsi"/>
             <w:color w:val="auto"/>
           </w:rPr>
-          <m:t>ε=0</m:t>
-        </m:r>
-        <m:r>
-          <m:rPr>
-            <m:sty m:val="b"/>
-          </m:rPr>
-          <w:rPr>
-            <w:rFonts w:ascii="Cambria Math" w:hAnsi="Cambria Math" w:cstheme="minorHAnsi"/>
-            <w:color w:val="auto"/>
-          </w:rPr>
-          <m:t>,</m:t>
-        </m:r>
-        <m:r>
-          <m:rPr>
-            <m:sty m:val="b"/>
-          </m:rPr>
-          <w:rPr>
-            <w:rFonts w:ascii="Cambria Math" w:hAnsi="Cambria Math" w:cstheme="minorHAnsi"/>
-            <w:color w:val="auto"/>
-          </w:rPr>
-          <m:t>001</m:t>
+          <m:t>ε=0,001</m:t>
         </m:r>
       </m:oMath>
       <w:r>
@@ -9967,14 +9624,12 @@
                 <w:rFonts w:asciiTheme="minorHAnsi" w:hAnsiTheme="minorHAnsi" w:cstheme="minorHAnsi"/>
               </w:rPr>
             </w:pPr>
-            <w:proofErr w:type="spellStart"/>
             <w:r>
               <w:rPr>
                 <w:rFonts w:asciiTheme="minorHAnsi" w:hAnsiTheme="minorHAnsi" w:cstheme="minorHAnsi"/>
               </w:rPr>
               <w:t>Shicka-Wolvertona</w:t>
             </w:r>
-            <w:proofErr w:type="spellEnd"/>
           </w:p>
         </w:tc>
       </w:tr>
@@ -10343,8 +9998,6 @@
         <w:rPr>
           <w:b/>
           <w:bCs/>
-          <w:i/>
-          <w:iCs/>
         </w:rPr>
         <w:t xml:space="preserve">Tabela </w:t>
       </w:r>
@@ -10388,14 +10041,12 @@
         </w:rPr>
         <w:t xml:space="preserve">dla modelu </w:t>
       </w:r>
-      <w:proofErr w:type="spellStart"/>
       <w:r>
         <w:rPr>
           <w:rFonts w:asciiTheme="minorHAnsi" w:hAnsiTheme="minorHAnsi" w:cstheme="minorHAnsi"/>
         </w:rPr>
         <w:t>Shicka-Wolvertona</w:t>
       </w:r>
-      <w:proofErr w:type="spellEnd"/>
       <w:r>
         <w:rPr>
           <w:rFonts w:asciiTheme="minorHAnsi" w:hAnsiTheme="minorHAnsi" w:cstheme="minorHAnsi"/>
@@ -10434,14 +10085,12 @@
         </w:rPr>
         <w:t xml:space="preserve"> jest mniejsza niż dla </w:t>
       </w:r>
-      <w:proofErr w:type="spellStart"/>
       <w:r>
         <w:rPr>
           <w:rFonts w:asciiTheme="minorHAnsi" w:hAnsiTheme="minorHAnsi" w:cstheme="minorHAnsi"/>
         </w:rPr>
         <w:t>Shicka-Wolvertona</w:t>
       </w:r>
-      <w:proofErr w:type="spellEnd"/>
       <w:r>
         <w:rPr>
           <w:rFonts w:asciiTheme="minorHAnsi" w:hAnsiTheme="minorHAnsi" w:cstheme="minorHAnsi"/>
@@ -10475,8 +10124,6 @@
         <w:rPr>
           <w:b/>
           <w:bCs/>
-          <w:i/>
-          <w:iCs/>
         </w:rPr>
         <w:t xml:space="preserve">Rysunek </w:t>
       </w:r>
@@ -10857,14 +10504,12 @@
                 <w:rFonts w:asciiTheme="minorHAnsi" w:hAnsiTheme="minorHAnsi" w:cstheme="minorHAnsi"/>
               </w:rPr>
             </w:pPr>
-            <w:proofErr w:type="spellStart"/>
             <w:r>
               <w:rPr>
                 <w:rFonts w:asciiTheme="minorHAnsi" w:hAnsiTheme="minorHAnsi" w:cstheme="minorHAnsi"/>
               </w:rPr>
               <w:t>Shicka-Wolvertona</w:t>
             </w:r>
-            <w:proofErr w:type="spellEnd"/>
           </w:p>
         </w:tc>
       </w:tr>
@@ -11222,12 +10867,12 @@
         <w:rPr>
           <w:rFonts w:asciiTheme="minorHAnsi" w:hAnsiTheme="minorHAnsi"/>
         </w:rPr>
+        <w:instrText xml:space="preserve"> \* MERGEFORMAT </w:instrText>
       </w:r>
       <w:r>
         <w:rPr>
           <w:rFonts w:asciiTheme="minorHAnsi" w:hAnsiTheme="minorHAnsi"/>
         </w:rPr>
-        <w:instrText xml:space="preserve"> \* MERGEFORMAT </w:instrText>
       </w:r>
       <w:r>
         <w:rPr>
@@ -11292,14 +10937,12 @@
         </w:rPr>
         <w:t xml:space="preserve">. Pomimo tego, wymagało to większej liczby iteracji niż w przypadku modelu </w:t>
       </w:r>
-      <w:proofErr w:type="spellStart"/>
       <w:r>
         <w:rPr>
           <w:rFonts w:asciiTheme="minorHAnsi" w:hAnsiTheme="minorHAnsi" w:cstheme="minorHAnsi"/>
         </w:rPr>
         <w:t>Shicka-Wolvertona</w:t>
       </w:r>
-      <w:proofErr w:type="spellEnd"/>
       <w:r>
         <w:rPr>
           <w:rFonts w:asciiTheme="minorHAnsi" w:hAnsiTheme="minorHAnsi" w:cstheme="minorHAnsi"/>
@@ -11383,8 +11026,6 @@
         <w:rPr>
           <w:b/>
           <w:bCs/>
-          <w:i/>
-          <w:iCs/>
         </w:rPr>
         <w:t xml:space="preserve">Rysunek </w:t>
       </w:r>
@@ -11410,14 +11051,12 @@
         </w:rPr>
         <w:t xml:space="preserve"> (3162), choć nie w tak dużym stopniu jak wartość z modelu </w:t>
       </w:r>
-      <w:proofErr w:type="spellStart"/>
       <w:r>
         <w:rPr>
           <w:rFonts w:asciiTheme="minorHAnsi" w:hAnsiTheme="minorHAnsi" w:cstheme="minorHAnsi"/>
         </w:rPr>
         <w:t>Shicka-Wolvertona</w:t>
       </w:r>
-      <w:proofErr w:type="spellEnd"/>
       <w:r>
         <w:rPr>
           <w:rFonts w:asciiTheme="minorHAnsi" w:hAnsiTheme="minorHAnsi" w:cstheme="minorHAnsi"/>
@@ -11664,15 +11303,7 @@
           <w:bCs/>
           <w:color w:val="auto"/>
         </w:rPr>
-        <w:t>pusty_zbior_danych.csv</w:t>
-      </w:r>
-      <w:r>
-        <w:rPr>
-          <w:b/>
-          <w:bCs/>
-          <w:color w:val="auto"/>
-        </w:rPr>
-        <w:t>.</w:t>
+        <w:t>pusty_zbior_danych.csv.</w:t>
       </w:r>
     </w:p>
     <w:p>
@@ -11982,50 +11613,30 @@
           <w:i/>
           <w:iCs/>
         </w:rPr>
-        <w:t xml:space="preserve">, out, </w:t>
-      </w:r>
-      <w:proofErr w:type="spellStart"/>
+        <w:t xml:space="preserve">, out, src </w:t>
+      </w:r>
+      <w:r>
+        <w:rPr>
+          <w:rFonts w:asciiTheme="minorHAnsi" w:hAnsiTheme="minorHAnsi"/>
+        </w:rPr>
+        <w:t xml:space="preserve">oraz plik </w:t>
+      </w:r>
       <w:r>
         <w:rPr>
           <w:rFonts w:asciiTheme="minorHAnsi" w:hAnsiTheme="minorHAnsi"/>
           <w:i/>
           <w:iCs/>
         </w:rPr>
-        <w:t>src</w:t>
-      </w:r>
-      <w:proofErr w:type="spellEnd"/>
+        <w:t>Zadanie_laboratoryjne_No</w:t>
+      </w:r>
       <w:r>
         <w:rPr>
           <w:rFonts w:asciiTheme="minorHAnsi" w:hAnsiTheme="minorHAnsi"/>
           <w:i/>
           <w:iCs/>
         </w:rPr>
-        <w:t xml:space="preserve"> </w:t>
-      </w:r>
-      <w:r>
-        <w:rPr>
-          <w:rFonts w:asciiTheme="minorHAnsi" w:hAnsiTheme="minorHAnsi"/>
-        </w:rPr>
-        <w:t xml:space="preserve">oraz plik </w:t>
-      </w:r>
-      <w:proofErr w:type="spellStart"/>
-      <w:r>
-        <w:rPr>
-          <w:rFonts w:asciiTheme="minorHAnsi" w:hAnsiTheme="minorHAnsi"/>
-          <w:i/>
-          <w:iCs/>
-        </w:rPr>
-        <w:t>Zadanie_laboratoryjne_No</w:t>
-      </w:r>
-      <w:r>
-        <w:rPr>
-          <w:rFonts w:asciiTheme="minorHAnsi" w:hAnsiTheme="minorHAnsi"/>
-          <w:i/>
-          <w:iCs/>
-        </w:rPr>
         <w:t>.iml</w:t>
       </w:r>
-      <w:proofErr w:type="spellEnd"/>
       <w:r>
         <w:rPr>
           <w:rFonts w:asciiTheme="minorHAnsi" w:hAnsiTheme="minorHAnsi"/>
@@ -12076,15 +11687,7 @@
           <w:i/>
           <w:iCs/>
         </w:rPr>
-        <w:t>testowy</w:t>
-      </w:r>
-      <w:r>
-        <w:rPr>
-          <w:rFonts w:asciiTheme="minorHAnsi" w:hAnsiTheme="minorHAnsi"/>
-          <w:i/>
-          <w:iCs/>
-        </w:rPr>
-        <w:t>_zbior_danych.csv</w:t>
+        <w:t>testowy_zbior_danych.csv</w:t>
       </w:r>
       <w:r>
         <w:rPr>
@@ -12239,6 +11842,7 @@
         <w:docPartUnique/>
       </w:docPartObj>
     </w:sdtPr>
+    <w:sdtEndPr/>
     <w:sdtContent>
       <w:p>
         <w:pPr>

</xml_diff>